<commit_message>
acpt: rewrite table style scenarios
</commit_message>
<xml_diff>
--- a/features/steps/test_files/tbl-having-applied-style.docx
+++ b/features/steps/test_files/tbl-having-applied-style.docx
@@ -2,6 +2,209 @@
 <file path=word/document.xml><?xml version="1.0" encoding="utf-8"?>
 <w:document xmlns:wpc="http://schemas.microsoft.com/office/word/2010/wordprocessingCanvas" xmlns:mo="http://schemas.microsoft.com/office/mac/office/2008/main" xmlns:mc="http://schemas.openxmlformats.org/markup-compatibility/2006" xmlns:mv="urn:schemas-microsoft-com:mac:vml" xmlns:o="urn:schemas-microsoft-com:office:office" xmlns:r="http://schemas.openxmlformats.org/officeDocument/2006/relationships" xmlns:m="http://schemas.openxmlformats.org/officeDocument/2006/math" xmlns:v="urn:schemas-microsoft-com:vml" xmlns:wp14="http://schemas.microsoft.com/office/word/2010/wordprocessingDrawing" xmlns:wp="http://schemas.openxmlformats.org/drawingml/2006/wordprocessingDrawing" xmlns:w10="urn:schemas-microsoft-com:office:word" xmlns:w="http://schemas.openxmlformats.org/wordprocessingml/2006/main" xmlns:w14="http://schemas.microsoft.com/office/word/2010/wordml" xmlns:wpg="http://schemas.microsoft.com/office/word/2010/wordprocessingGroup" xmlns:wpi="http://schemas.microsoft.com/office/word/2010/wordprocessingInk" xmlns:wne="http://schemas.microsoft.com/office/word/2006/wordml" xmlns:wps="http://schemas.microsoft.com/office/word/2010/wordprocessingShape" mc:Ignorable="w14 wp14">
   <w:body>
+    <w:tbl>
+      <w:tblPr>
+        <w:tblW w:w="0" w:type="auto"/>
+        <w:tblLook w:val="04A0" w:firstRow="1" w:lastRow="0" w:firstColumn="1" w:lastColumn="0" w:noHBand="0" w:noVBand="1"/>
+      </w:tblPr>
+      <w:tblGrid>
+        <w:gridCol w:w="4428"/>
+        <w:gridCol w:w="4428"/>
+      </w:tblGrid>
+      <w:tr>
+        <w:tc>
+          <w:tcPr>
+            <w:tcW w:w="4428" w:type="dxa"/>
+          </w:tcPr>
+          <w:p>
+            <w:r>
+              <w:t>foobar</w:t>
+            </w:r>
+          </w:p>
+        </w:tc>
+        <w:tc>
+          <w:tcPr>
+            <w:tcW w:w="4428" w:type="dxa"/>
+          </w:tcPr>
+          <w:p>
+            <w:proofErr w:type="spellStart"/>
+            <w:r>
+              <w:t>barfoo</w:t>
+            </w:r>
+            <w:proofErr w:type="spellEnd"/>
+          </w:p>
+        </w:tc>
+      </w:tr>
+      <w:tr>
+        <w:tc>
+          <w:tcPr>
+            <w:tcW w:w="4428" w:type="dxa"/>
+          </w:tcPr>
+          <w:p>
+            <w:r>
+              <w:t>foo</w:t>
+            </w:r>
+          </w:p>
+        </w:tc>
+        <w:tc>
+          <w:tcPr>
+            <w:tcW w:w="4428" w:type="dxa"/>
+          </w:tcPr>
+          <w:p>
+            <w:r>
+              <w:t>bar</w:t>
+            </w:r>
+          </w:p>
+        </w:tc>
+      </w:tr>
+      <w:tr>
+        <w:tc>
+          <w:tcPr>
+            <w:tcW w:w="4428" w:type="dxa"/>
+          </w:tcPr>
+          <w:p>
+            <w:r>
+              <w:t>bar</w:t>
+            </w:r>
+          </w:p>
+        </w:tc>
+        <w:tc>
+          <w:tcPr>
+            <w:tcW w:w="4428" w:type="dxa"/>
+          </w:tcPr>
+          <w:p>
+            <w:r>
+              <w:t>foo</w:t>
+            </w:r>
+          </w:p>
+        </w:tc>
+      </w:tr>
+      <w:tr>
+        <w:tc>
+          <w:tcPr>
+            <w:tcW w:w="4428" w:type="dxa"/>
+          </w:tcPr>
+          <w:p>
+            <w:r>
+              <w:t>foo to you</w:t>
+            </w:r>
+          </w:p>
+        </w:tc>
+        <w:tc>
+          <w:tcPr>
+            <w:tcW w:w="4428" w:type="dxa"/>
+          </w:tcPr>
+          <w:p>
+            <w:r>
+              <w:t>and a hearty foo to you too sir!</w:t>
+            </w:r>
+          </w:p>
+        </w:tc>
+      </w:tr>
+    </w:tbl>
+    <w:p/>
+    <w:tbl>
+      <w:tblPr>
+        <w:tblStyle w:val="TableGrid"/>
+        <w:tblW w:w="0" w:type="auto"/>
+        <w:tblLook w:val="04A0" w:firstRow="1" w:lastRow="0" w:firstColumn="1" w:lastColumn="0" w:noHBand="0" w:noVBand="1"/>
+      </w:tblPr>
+      <w:tblGrid>
+        <w:gridCol w:w="4428"/>
+        <w:gridCol w:w="4428"/>
+      </w:tblGrid>
+      <w:tr>
+        <w:tc>
+          <w:tcPr>
+            <w:tcW w:w="4428" w:type="dxa"/>
+          </w:tcPr>
+          <w:p>
+            <w:r>
+              <w:t>foobar</w:t>
+            </w:r>
+          </w:p>
+        </w:tc>
+        <w:tc>
+          <w:tcPr>
+            <w:tcW w:w="4428" w:type="dxa"/>
+          </w:tcPr>
+          <w:p>
+            <w:proofErr w:type="spellStart"/>
+            <w:r>
+              <w:t>barfoo</w:t>
+            </w:r>
+            <w:proofErr w:type="spellEnd"/>
+          </w:p>
+        </w:tc>
+      </w:tr>
+      <w:tr>
+        <w:tc>
+          <w:tcPr>
+            <w:tcW w:w="4428" w:type="dxa"/>
+          </w:tcPr>
+          <w:p>
+            <w:r>
+              <w:t>foo</w:t>
+            </w:r>
+          </w:p>
+        </w:tc>
+        <w:tc>
+          <w:tcPr>
+            <w:tcW w:w="4428" w:type="dxa"/>
+          </w:tcPr>
+          <w:p>
+            <w:r>
+              <w:t>bar</w:t>
+            </w:r>
+          </w:p>
+        </w:tc>
+      </w:tr>
+      <w:tr>
+        <w:tc>
+          <w:tcPr>
+            <w:tcW w:w="4428" w:type="dxa"/>
+          </w:tcPr>
+          <w:p>
+            <w:r>
+              <w:t>bar</w:t>
+            </w:r>
+          </w:p>
+        </w:tc>
+        <w:tc>
+          <w:tcPr>
+            <w:tcW w:w="4428" w:type="dxa"/>
+          </w:tcPr>
+          <w:p>
+            <w:r>
+              <w:t>foo</w:t>
+            </w:r>
+          </w:p>
+        </w:tc>
+      </w:tr>
+      <w:tr>
+        <w:tc>
+          <w:tcPr>
+            <w:tcW w:w="4428" w:type="dxa"/>
+          </w:tcPr>
+          <w:p>
+            <w:r>
+              <w:t>foo to you</w:t>
+            </w:r>
+          </w:p>
+        </w:tc>
+        <w:tc>
+          <w:tcPr>
+            <w:tcW w:w="4428" w:type="dxa"/>
+          </w:tcPr>
+          <w:p>
+            <w:r>
+              <w:t>and a hearty foo to you too sir!</w:t>
+            </w:r>
+          </w:p>
+        </w:tc>
+      </w:tr>
+    </w:tbl>
+    <w:p/>
     <w:tbl>
       <w:tblPr>
         <w:tblStyle w:val="LightShading-Accent1"/>
@@ -22,13 +225,10 @@
             <w:tcW w:w="4428" w:type="dxa"/>
           </w:tcPr>
           <w:p>
-            <w:proofErr w:type="spellStart"/>
-            <w:proofErr w:type="gramStart"/>
+            <w:bookmarkStart w:id="0" w:name="_GoBack"/>
             <w:r>
               <w:t>foobar</w:t>
             </w:r>
-            <w:proofErr w:type="spellEnd"/>
-            <w:proofErr w:type="gramEnd"/>
           </w:p>
         </w:tc>
         <w:tc>
@@ -40,12 +240,10 @@
               <w:cnfStyle w:val="100000000000" w:firstRow="1" w:lastRow="0" w:firstColumn="0" w:lastColumn="0" w:oddVBand="0" w:evenVBand="0" w:oddHBand="0" w:evenHBand="0" w:firstRowFirstColumn="0" w:firstRowLastColumn="0" w:lastRowFirstColumn="0" w:lastRowLastColumn="0"/>
             </w:pPr>
             <w:proofErr w:type="spellStart"/>
-            <w:proofErr w:type="gramStart"/>
             <w:r>
               <w:t>barfoo</w:t>
             </w:r>
             <w:proofErr w:type="spellEnd"/>
-            <w:proofErr w:type="gramEnd"/>
           </w:p>
         </w:tc>
       </w:tr>
@@ -59,11 +257,9 @@
             <w:tcW w:w="4428" w:type="dxa"/>
           </w:tcPr>
           <w:p>
-            <w:proofErr w:type="gramStart"/>
             <w:r>
               <w:t>foo</w:t>
             </w:r>
-            <w:proofErr w:type="gramEnd"/>
           </w:p>
         </w:tc>
         <w:tc>
@@ -74,11 +270,9 @@
             <w:pPr>
               <w:cnfStyle w:val="000000100000" w:firstRow="0" w:lastRow="0" w:firstColumn="0" w:lastColumn="0" w:oddVBand="0" w:evenVBand="0" w:oddHBand="1" w:evenHBand="0" w:firstRowFirstColumn="0" w:firstRowLastColumn="0" w:lastRowFirstColumn="0" w:lastRowLastColumn="0"/>
             </w:pPr>
-            <w:proofErr w:type="gramStart"/>
             <w:r>
               <w:t>bar</w:t>
             </w:r>
-            <w:proofErr w:type="gramEnd"/>
           </w:p>
         </w:tc>
       </w:tr>
@@ -89,11 +283,9 @@
             <w:tcW w:w="4428" w:type="dxa"/>
           </w:tcPr>
           <w:p>
-            <w:proofErr w:type="gramStart"/>
             <w:r>
               <w:t>bar</w:t>
             </w:r>
-            <w:proofErr w:type="gramEnd"/>
           </w:p>
         </w:tc>
         <w:tc>
@@ -104,11 +296,9 @@
             <w:pPr>
               <w:cnfStyle w:val="000000000000" w:firstRow="0" w:lastRow="0" w:firstColumn="0" w:lastColumn="0" w:oddVBand="0" w:evenVBand="0" w:oddHBand="0" w:evenHBand="0" w:firstRowFirstColumn="0" w:firstRowLastColumn="0" w:lastRowFirstColumn="0" w:lastRowLastColumn="0"/>
             </w:pPr>
-            <w:proofErr w:type="gramStart"/>
             <w:r>
               <w:t>foo</w:t>
             </w:r>
-            <w:proofErr w:type="gramEnd"/>
           </w:p>
         </w:tc>
       </w:tr>
@@ -122,13 +312,8 @@
             <w:tcW w:w="4428" w:type="dxa"/>
           </w:tcPr>
           <w:p>
-            <w:proofErr w:type="gramStart"/>
-            <w:r>
-              <w:t>foo</w:t>
-            </w:r>
-            <w:proofErr w:type="gramEnd"/>
-            <w:r>
-              <w:t xml:space="preserve"> to you</w:t>
+            <w:r>
+              <w:t>foo to you</w:t>
             </w:r>
           </w:p>
         </w:tc>
@@ -143,11 +328,10 @@
             <w:r>
               <w:t>and a hearty foo to you too sir!</w:t>
             </w:r>
-            <w:bookmarkStart w:id="0" w:name="_GoBack"/>
-            <w:bookmarkEnd w:id="0"/>
           </w:p>
         </w:tc>
       </w:tr>
+      <w:bookmarkEnd w:id="0"/>
     </w:tbl>
     <w:p/>
     <w:sectPr>
@@ -466,6 +650,106 @@
       </w:tcPr>
     </w:tblStylePr>
   </w:style>
+  <w:style w:type="table" w:styleId="LightShading-Accent2">
+    <w:name w:val="Light Shading Accent 2"/>
+    <w:basedOn w:val="TableNormal"/>
+    <w:uiPriority w:val="60"/>
+    <w:rsid w:val="009E1680"/>
+    <w:rPr>
+      <w:color w:val="943634" w:themeColor="accent2" w:themeShade="BF"/>
+    </w:rPr>
+    <w:tblPr>
+      <w:tblStyleRowBandSize w:val="1"/>
+      <w:tblStyleColBandSize w:val="1"/>
+      <w:tblInd w:w="0" w:type="dxa"/>
+      <w:tblBorders>
+        <w:top w:val="single" w:sz="8" w:space="0" w:color="C0504D" w:themeColor="accent2"/>
+        <w:bottom w:val="single" w:sz="8" w:space="0" w:color="C0504D" w:themeColor="accent2"/>
+      </w:tblBorders>
+      <w:tblCellMar>
+        <w:top w:w="0" w:type="dxa"/>
+        <w:left w:w="108" w:type="dxa"/>
+        <w:bottom w:w="0" w:type="dxa"/>
+        <w:right w:w="108" w:type="dxa"/>
+      </w:tblCellMar>
+    </w:tblPr>
+    <w:tblStylePr w:type="firstRow">
+      <w:pPr>
+        <w:spacing w:before="0" w:after="0" w:line="240" w:lineRule="auto"/>
+      </w:pPr>
+      <w:rPr>
+        <w:b/>
+        <w:bCs/>
+      </w:rPr>
+      <w:tblPr/>
+      <w:tcPr>
+        <w:tcBorders>
+          <w:top w:val="single" w:sz="8" w:space="0" w:color="C0504D" w:themeColor="accent2"/>
+          <w:left w:val="nil"/>
+          <w:bottom w:val="single" w:sz="8" w:space="0" w:color="C0504D" w:themeColor="accent2"/>
+          <w:right w:val="nil"/>
+          <w:insideH w:val="nil"/>
+          <w:insideV w:val="nil"/>
+        </w:tcBorders>
+      </w:tcPr>
+    </w:tblStylePr>
+    <w:tblStylePr w:type="lastRow">
+      <w:pPr>
+        <w:spacing w:before="0" w:after="0" w:line="240" w:lineRule="auto"/>
+      </w:pPr>
+      <w:rPr>
+        <w:b/>
+        <w:bCs/>
+      </w:rPr>
+      <w:tblPr/>
+      <w:tcPr>
+        <w:tcBorders>
+          <w:top w:val="single" w:sz="8" w:space="0" w:color="C0504D" w:themeColor="accent2"/>
+          <w:left w:val="nil"/>
+          <w:bottom w:val="single" w:sz="8" w:space="0" w:color="C0504D" w:themeColor="accent2"/>
+          <w:right w:val="nil"/>
+          <w:insideH w:val="nil"/>
+          <w:insideV w:val="nil"/>
+        </w:tcBorders>
+      </w:tcPr>
+    </w:tblStylePr>
+    <w:tblStylePr w:type="firstCol">
+      <w:rPr>
+        <w:b/>
+        <w:bCs/>
+      </w:rPr>
+    </w:tblStylePr>
+    <w:tblStylePr w:type="lastCol">
+      <w:rPr>
+        <w:b/>
+        <w:bCs/>
+      </w:rPr>
+    </w:tblStylePr>
+    <w:tblStylePr w:type="band1Vert">
+      <w:tblPr/>
+      <w:tcPr>
+        <w:tcBorders>
+          <w:left w:val="nil"/>
+          <w:right w:val="nil"/>
+          <w:insideH w:val="nil"/>
+          <w:insideV w:val="nil"/>
+        </w:tcBorders>
+        <w:shd w:val="clear" w:color="auto" w:fill="EFD3D2" w:themeFill="accent2" w:themeFillTint="3F"/>
+      </w:tcPr>
+    </w:tblStylePr>
+    <w:tblStylePr w:type="band1Horz">
+      <w:tblPr/>
+      <w:tcPr>
+        <w:tcBorders>
+          <w:left w:val="nil"/>
+          <w:right w:val="nil"/>
+          <w:insideH w:val="nil"/>
+          <w:insideV w:val="nil"/>
+        </w:tcBorders>
+        <w:shd w:val="clear" w:color="auto" w:fill="EFD3D2" w:themeFill="accent2" w:themeFillTint="3F"/>
+      </w:tcPr>
+    </w:tblStylePr>
+  </w:style>
 </w:styles>
 </file>
 
@@ -772,6 +1056,106 @@
           <w:insideV w:val="nil"/>
         </w:tcBorders>
         <w:shd w:val="clear" w:color="auto" w:fill="D3DFEE" w:themeFill="accent1" w:themeFillTint="3F"/>
+      </w:tcPr>
+    </w:tblStylePr>
+  </w:style>
+  <w:style w:type="table" w:styleId="LightShading-Accent2">
+    <w:name w:val="Light Shading Accent 2"/>
+    <w:basedOn w:val="TableNormal"/>
+    <w:uiPriority w:val="60"/>
+    <w:rsid w:val="009E1680"/>
+    <w:rPr>
+      <w:color w:val="943634" w:themeColor="accent2" w:themeShade="BF"/>
+    </w:rPr>
+    <w:tblPr>
+      <w:tblStyleRowBandSize w:val="1"/>
+      <w:tblStyleColBandSize w:val="1"/>
+      <w:tblInd w:w="0" w:type="dxa"/>
+      <w:tblBorders>
+        <w:top w:val="single" w:sz="8" w:space="0" w:color="C0504D" w:themeColor="accent2"/>
+        <w:bottom w:val="single" w:sz="8" w:space="0" w:color="C0504D" w:themeColor="accent2"/>
+      </w:tblBorders>
+      <w:tblCellMar>
+        <w:top w:w="0" w:type="dxa"/>
+        <w:left w:w="108" w:type="dxa"/>
+        <w:bottom w:w="0" w:type="dxa"/>
+        <w:right w:w="108" w:type="dxa"/>
+      </w:tblCellMar>
+    </w:tblPr>
+    <w:tblStylePr w:type="firstRow">
+      <w:pPr>
+        <w:spacing w:before="0" w:after="0" w:line="240" w:lineRule="auto"/>
+      </w:pPr>
+      <w:rPr>
+        <w:b/>
+        <w:bCs/>
+      </w:rPr>
+      <w:tblPr/>
+      <w:tcPr>
+        <w:tcBorders>
+          <w:top w:val="single" w:sz="8" w:space="0" w:color="C0504D" w:themeColor="accent2"/>
+          <w:left w:val="nil"/>
+          <w:bottom w:val="single" w:sz="8" w:space="0" w:color="C0504D" w:themeColor="accent2"/>
+          <w:right w:val="nil"/>
+          <w:insideH w:val="nil"/>
+          <w:insideV w:val="nil"/>
+        </w:tcBorders>
+      </w:tcPr>
+    </w:tblStylePr>
+    <w:tblStylePr w:type="lastRow">
+      <w:pPr>
+        <w:spacing w:before="0" w:after="0" w:line="240" w:lineRule="auto"/>
+      </w:pPr>
+      <w:rPr>
+        <w:b/>
+        <w:bCs/>
+      </w:rPr>
+      <w:tblPr/>
+      <w:tcPr>
+        <w:tcBorders>
+          <w:top w:val="single" w:sz="8" w:space="0" w:color="C0504D" w:themeColor="accent2"/>
+          <w:left w:val="nil"/>
+          <w:bottom w:val="single" w:sz="8" w:space="0" w:color="C0504D" w:themeColor="accent2"/>
+          <w:right w:val="nil"/>
+          <w:insideH w:val="nil"/>
+          <w:insideV w:val="nil"/>
+        </w:tcBorders>
+      </w:tcPr>
+    </w:tblStylePr>
+    <w:tblStylePr w:type="firstCol">
+      <w:rPr>
+        <w:b/>
+        <w:bCs/>
+      </w:rPr>
+    </w:tblStylePr>
+    <w:tblStylePr w:type="lastCol">
+      <w:rPr>
+        <w:b/>
+        <w:bCs/>
+      </w:rPr>
+    </w:tblStylePr>
+    <w:tblStylePr w:type="band1Vert">
+      <w:tblPr/>
+      <w:tcPr>
+        <w:tcBorders>
+          <w:left w:val="nil"/>
+          <w:right w:val="nil"/>
+          <w:insideH w:val="nil"/>
+          <w:insideV w:val="nil"/>
+        </w:tcBorders>
+        <w:shd w:val="clear" w:color="auto" w:fill="EFD3D2" w:themeFill="accent2" w:themeFillTint="3F"/>
+      </w:tcPr>
+    </w:tblStylePr>
+    <w:tblStylePr w:type="band1Horz">
+      <w:tblPr/>
+      <w:tcPr>
+        <w:tcBorders>
+          <w:left w:val="nil"/>
+          <w:right w:val="nil"/>
+          <w:insideH w:val="nil"/>
+          <w:insideV w:val="nil"/>
+        </w:tcBorders>
+        <w:shd w:val="clear" w:color="auto" w:fill="EFD3D2" w:themeFill="accent2" w:themeFillTint="3F"/>
       </w:tcPr>
     </w:tblStylePr>
   </w:style>

</xml_diff>